<commit_message>
justificacion de la introduccion de una CreditCard caducada añadida al documento
</commit_message>
<xml_diff>
--- a/Entregas/ENTREGA D07/Documentos justifiación.docx
+++ b/Entregas/ENTREGA D07/Documentos justifiación.docx
@@ -1,26 +1,44 @@
 
 <file path=word/document.xml><?xml version="1.0" encoding="utf-8"?>
-<w:document xmlns:o="urn:schemas-microsoft-com:office:office" xmlns:r="http://schemas.openxmlformats.org/officeDocument/2006/relationships" xmlns:v="urn:schemas-microsoft-com:vml" xmlns:w="http://schemas.openxmlformats.org/wordprocessingml/2006/main" xmlns:w10="urn:schemas-microsoft-com:office:word" xmlns:wp="http://schemas.openxmlformats.org/drawingml/2006/wordprocessingDrawing" xmlns:wps="http://schemas.microsoft.com/office/word/2010/wordprocessingShape" xmlns:wpg="http://schemas.microsoft.com/office/word/2010/wordprocessingGroup" xmlns:mc="http://schemas.openxmlformats.org/markup-compatibility/2006" xmlns:wp14="http://schemas.microsoft.com/office/word/2010/wordprocessingDrawing" xmlns:w14="http://schemas.microsoft.com/office/word/2010/wordml" mc:Ignorable="w14 wp14">
+<w:document xmlns:wpc="http://schemas.microsoft.com/office/word/2010/wordprocessingCanvas" xmlns:cx="http://schemas.microsoft.com/office/drawing/2014/chartex" xmlns:cx1="http://schemas.microsoft.com/office/drawing/2015/9/8/chartex" xmlns:cx2="http://schemas.microsoft.com/office/drawing/2015/10/21/chartex" xmlns:cx3="http://schemas.microsoft.com/office/drawing/2016/5/9/chartex" xmlns:cx4="http://schemas.microsoft.com/office/drawing/2016/5/10/chartex" xmlns:cx5="http://schemas.microsoft.com/office/drawing/2016/5/11/chartex" xmlns:cx6="http://schemas.microsoft.com/office/drawing/2016/5/12/chartex" xmlns:cx7="http://schemas.microsoft.com/office/drawing/2016/5/13/chartex" xmlns:cx8="http://schemas.microsoft.com/office/drawing/2016/5/14/chartex" xmlns:mc="http://schemas.openxmlformats.org/markup-compatibility/2006" xmlns:aink="http://schemas.microsoft.com/office/drawing/2016/ink" xmlns:am3d="http://schemas.microsoft.com/office/drawing/2017/model3d" xmlns:o="urn:schemas-microsoft-com:office:office" xmlns:r="http://schemas.openxmlformats.org/officeDocument/2006/relationships" xmlns:m="http://schemas.openxmlformats.org/officeDocument/2006/math" xmlns:v="urn:schemas-microsoft-com:vml" xmlns:wp14="http://schemas.microsoft.com/office/word/2010/wordprocessingDrawing" xmlns:wp="http://schemas.openxmlformats.org/drawingml/2006/wordprocessingDrawing" xmlns:w10="urn:schemas-microsoft-com:office:word" xmlns:w="http://schemas.openxmlformats.org/wordprocessingml/2006/main" xmlns:w14="http://schemas.microsoft.com/office/word/2010/wordml" xmlns:w15="http://schemas.microsoft.com/office/word/2012/wordml" xmlns:w16cid="http://schemas.microsoft.com/office/word/2016/wordml/cid" xmlns:w16se="http://schemas.microsoft.com/office/word/2015/wordml/symex" xmlns:wpg="http://schemas.microsoft.com/office/word/2010/wordprocessingGroup" xmlns:wpi="http://schemas.microsoft.com/office/word/2010/wordprocessingInk" xmlns:wne="http://schemas.microsoft.com/office/word/2006/wordml" xmlns:wps="http://schemas.microsoft.com/office/word/2010/wordprocessingShape" mc:Ignorable="w14 w15 w16se w16cid wp14">
   <w:body>
     <w:p>
       <w:pPr>
-        <w:pStyle w:val="PlainText"/>
-        <w:rPr>
-          <w:rFonts w:ascii="Courier New" w:hAnsi="Courier New" w:cs="Courier New"/>
-          <w:sz w:val="28"/>
-        </w:rPr>
-      </w:pPr>
-      <w:r>
-        <w:rPr>
-          <w:rFonts w:cs="Courier New" w:ascii="Courier New" w:hAnsi="Courier New"/>
-          <w:sz w:val="28"/>
-          <w:highlight w:val="yellow"/>
-        </w:rPr>
-        <w:t>tengo dos applications y el manager no puede cambiar el estado de una de ellas, no sé por qué;</w:t>
-      </w:r>
-      <w:r>
-        <w:rPr>
-          <w:rFonts w:cs="Courier New" w:ascii="Courier New" w:hAnsi="Courier New"/>
+        <w:pStyle w:val="Textosinformato"/>
+        <w:rPr>
+          <w:rFonts w:ascii="Courier New" w:hAnsi="Courier New" w:cs="Courier New"/>
+          <w:sz w:val="28"/>
+        </w:rPr>
+      </w:pPr>
+      <w:r>
+        <w:rPr>
+          <w:rFonts w:ascii="Courier New" w:hAnsi="Courier New" w:cs="Courier New"/>
+          <w:sz w:val="28"/>
+          <w:highlight w:val="yellow"/>
+        </w:rPr>
+        <w:t xml:space="preserve">tengo dos </w:t>
+      </w:r>
+      <w:proofErr w:type="spellStart"/>
+      <w:r>
+        <w:rPr>
+          <w:rFonts w:ascii="Courier New" w:hAnsi="Courier New" w:cs="Courier New"/>
+          <w:sz w:val="28"/>
+          <w:highlight w:val="yellow"/>
+        </w:rPr>
+        <w:t>applications</w:t>
+      </w:r>
+      <w:proofErr w:type="spellEnd"/>
+      <w:r>
+        <w:rPr>
+          <w:rFonts w:ascii="Courier New" w:hAnsi="Courier New" w:cs="Courier New"/>
+          <w:sz w:val="28"/>
+          <w:highlight w:val="yellow"/>
+        </w:rPr>
+        <w:t xml:space="preserve"> y el manager no puede cambiar el estado de una de ellas, no sé por qué;</w:t>
+      </w:r>
+      <w:r>
+        <w:rPr>
+          <w:rFonts w:ascii="Courier New" w:hAnsi="Courier New" w:cs="Courier New"/>
           <w:sz w:val="28"/>
         </w:rPr>
         <w:t xml:space="preserve"> </w:t>
@@ -28,50 +46,55 @@
     </w:p>
     <w:p>
       <w:pPr>
-        <w:pStyle w:val="PlainText"/>
-        <w:rPr>
-          <w:rFonts w:ascii="Courier New" w:hAnsi="Courier New" w:cs="Courier New"/>
-          <w:sz w:val="28"/>
-        </w:rPr>
-      </w:pPr>
-      <w:r>
-        <w:rPr>
-          <w:rFonts w:cs="Courier New" w:ascii="Courier New" w:hAnsi="Courier New"/>
-          <w:sz w:val="28"/>
-        </w:rPr>
-      </w:r>
-    </w:p>
-    <w:p>
-      <w:pPr>
-        <w:pStyle w:val="PlainText"/>
-        <w:rPr>
-          <w:rFonts w:ascii="Courier New" w:hAnsi="Courier New" w:cs="Courier New"/>
-          <w:sz w:val="28"/>
-        </w:rPr>
-      </w:pPr>
-      <w:r>
-        <w:rPr>
-          <w:rFonts w:cs="Courier New" w:ascii="Courier New" w:hAnsi="Courier New"/>
-          <w:sz w:val="28"/>
-        </w:rPr>
-        <w:t>Manager1 crea las 2 trips</w:t>
-      </w:r>
-    </w:p>
-    <w:p>
-      <w:pPr>
-        <w:pStyle w:val="PlainText"/>
-        <w:rPr>
-          <w:rFonts w:ascii="Courier New" w:hAnsi="Courier New" w:cs="Courier New"/>
-          <w:sz w:val="28"/>
-        </w:rPr>
-      </w:pPr>
-      <w:r>
-        <w:rPr/>
+        <w:pStyle w:val="Textosinformato"/>
+        <w:rPr>
+          <w:rFonts w:ascii="Courier New" w:hAnsi="Courier New" w:cs="Courier New"/>
+          <w:sz w:val="28"/>
+        </w:rPr>
+      </w:pPr>
+    </w:p>
+    <w:p>
+      <w:pPr>
+        <w:pStyle w:val="Textosinformato"/>
+        <w:rPr>
+          <w:rFonts w:ascii="Courier New" w:hAnsi="Courier New" w:cs="Courier New"/>
+          <w:sz w:val="28"/>
+        </w:rPr>
+      </w:pPr>
+      <w:r>
+        <w:rPr>
+          <w:rFonts w:ascii="Courier New" w:hAnsi="Courier New" w:cs="Courier New"/>
+          <w:sz w:val="28"/>
+        </w:rPr>
+        <w:t xml:space="preserve">Manager1 crea las 2 </w:t>
+      </w:r>
+      <w:proofErr w:type="spellStart"/>
+      <w:r>
+        <w:rPr>
+          <w:rFonts w:ascii="Courier New" w:hAnsi="Courier New" w:cs="Courier New"/>
+          <w:sz w:val="28"/>
+        </w:rPr>
+        <w:t>trips</w:t>
+      </w:r>
+      <w:proofErr w:type="spellEnd"/>
+    </w:p>
+    <w:p>
+      <w:pPr>
+        <w:pStyle w:val="Textosinformato"/>
+        <w:rPr>
+          <w:rFonts w:ascii="Courier New" w:hAnsi="Courier New" w:cs="Courier New"/>
+          <w:sz w:val="28"/>
+        </w:rPr>
+      </w:pPr>
+      <w:r>
+        <w:rPr>
+          <w:noProof/>
+        </w:rPr>
         <w:drawing>
           <wp:inline distT="0" distB="0" distL="0" distR="635">
             <wp:extent cx="5390515" cy="1701165"/>
             <wp:effectExtent l="0" t="0" r="0" b="0"/>
-            <wp:docPr id="1" name="Imagen 1" descr=""/>
+            <wp:docPr id="1" name="Imagen 1"/>
             <wp:cNvGraphicFramePr>
               <a:graphicFrameLocks xmlns:a="http://schemas.openxmlformats.org/drawingml/2006/main" noChangeAspect="1"/>
             </wp:cNvGraphicFramePr>
@@ -79,13 +102,13 @@
               <a:graphicData uri="http://schemas.openxmlformats.org/drawingml/2006/picture">
                 <pic:pic xmlns:pic="http://schemas.openxmlformats.org/drawingml/2006/picture">
                   <pic:nvPicPr>
-                    <pic:cNvPr id="1" name="Imagen 1" descr=""/>
+                    <pic:cNvPr id="1" name="Imagen 1"/>
                     <pic:cNvPicPr>
                       <a:picLocks noChangeAspect="1" noChangeArrowheads="1"/>
                     </pic:cNvPicPr>
                   </pic:nvPicPr>
                   <pic:blipFill>
-                    <a:blip r:embed="rId2"/>
+                    <a:blip r:embed="rId4"/>
                     <a:stretch>
                       <a:fillRect/>
                     </a:stretch>
@@ -108,30 +131,24 @@
     </w:p>
     <w:p>
       <w:pPr>
-        <w:pStyle w:val="PlainText"/>
-        <w:rPr>
-          <w:rFonts w:ascii="Courier New" w:hAnsi="Courier New" w:cs="Courier New"/>
-          <w:sz w:val="28"/>
-        </w:rPr>
-      </w:pPr>
-      <w:r>
-        <w:rPr>
-          <w:rFonts w:cs="Courier New" w:ascii="Courier New" w:hAnsi="Courier New"/>
-          <w:sz w:val="28"/>
-        </w:rPr>
-      </w:r>
-    </w:p>
-    <w:p>
-      <w:pPr>
-        <w:pStyle w:val="PlainText"/>
-        <w:rPr>
-          <w:rFonts w:ascii="Courier New" w:hAnsi="Courier New" w:cs="Courier New"/>
-          <w:sz w:val="28"/>
-        </w:rPr>
-      </w:pPr>
-      <w:r>
-        <w:rPr>
-          <w:rFonts w:cs="Courier New" w:ascii="Courier New" w:hAnsi="Courier New"/>
+        <w:pStyle w:val="Textosinformato"/>
+        <w:rPr>
+          <w:rFonts w:ascii="Courier New" w:hAnsi="Courier New" w:cs="Courier New"/>
+          <w:sz w:val="28"/>
+        </w:rPr>
+      </w:pPr>
+    </w:p>
+    <w:p>
+      <w:pPr>
+        <w:pStyle w:val="Textosinformato"/>
+        <w:rPr>
+          <w:rFonts w:ascii="Courier New" w:hAnsi="Courier New" w:cs="Courier New"/>
+          <w:sz w:val="28"/>
+        </w:rPr>
+      </w:pPr>
+      <w:r>
+        <w:rPr>
+          <w:rFonts w:ascii="Courier New" w:hAnsi="Courier New" w:cs="Courier New"/>
           <w:sz w:val="28"/>
         </w:rPr>
         <w:t>Explorer1 las listas para solicitarlas y las solicita las 2.</w:t>
@@ -139,19 +156,21 @@
     </w:p>
     <w:p>
       <w:pPr>
-        <w:pStyle w:val="PlainText"/>
-        <w:rPr>
-          <w:rFonts w:ascii="Courier New" w:hAnsi="Courier New" w:cs="Courier New"/>
-          <w:sz w:val="28"/>
-        </w:rPr>
-      </w:pPr>
-      <w:r>
-        <w:rPr/>
+        <w:pStyle w:val="Textosinformato"/>
+        <w:rPr>
+          <w:rFonts w:ascii="Courier New" w:hAnsi="Courier New" w:cs="Courier New"/>
+          <w:sz w:val="28"/>
+        </w:rPr>
+      </w:pPr>
+      <w:r>
+        <w:rPr>
+          <w:noProof/>
+        </w:rPr>
         <w:drawing>
           <wp:inline distT="0" distB="6985" distL="0" distR="635">
             <wp:extent cx="5390515" cy="1669415"/>
             <wp:effectExtent l="0" t="0" r="0" b="0"/>
-            <wp:docPr id="2" name="Imagen 2" descr=""/>
+            <wp:docPr id="2" name="Imagen 2"/>
             <wp:cNvGraphicFramePr>
               <a:graphicFrameLocks xmlns:a="http://schemas.openxmlformats.org/drawingml/2006/main" noChangeAspect="1"/>
             </wp:cNvGraphicFramePr>
@@ -159,13 +178,13 @@
               <a:graphicData uri="http://schemas.openxmlformats.org/drawingml/2006/picture">
                 <pic:pic xmlns:pic="http://schemas.openxmlformats.org/drawingml/2006/picture">
                   <pic:nvPicPr>
-                    <pic:cNvPr id="2" name="Imagen 2" descr=""/>
+                    <pic:cNvPr id="2" name="Imagen 2"/>
                     <pic:cNvPicPr>
                       <a:picLocks noChangeAspect="1" noChangeArrowheads="1"/>
                     </pic:cNvPicPr>
                   </pic:nvPicPr>
                   <pic:blipFill>
-                    <a:blip r:embed="rId3"/>
+                    <a:blip r:embed="rId5"/>
                     <a:stretch>
                       <a:fillRect/>
                     </a:stretch>
@@ -188,15 +207,15 @@
     </w:p>
     <w:p>
       <w:pPr>
-        <w:pStyle w:val="PlainText"/>
-        <w:rPr>
-          <w:rFonts w:ascii="Courier New" w:hAnsi="Courier New" w:cs="Courier New"/>
-          <w:sz w:val="28"/>
-        </w:rPr>
-      </w:pPr>
-      <w:r>
-        <w:rPr>
-          <w:rFonts w:cs="Courier New" w:ascii="Courier New" w:hAnsi="Courier New"/>
+        <w:pStyle w:val="Textosinformato"/>
+        <w:rPr>
+          <w:rFonts w:ascii="Courier New" w:hAnsi="Courier New" w:cs="Courier New"/>
+          <w:sz w:val="28"/>
+        </w:rPr>
+      </w:pPr>
+      <w:r>
+        <w:rPr>
+          <w:rFonts w:ascii="Courier New" w:hAnsi="Courier New" w:cs="Courier New"/>
           <w:sz w:val="28"/>
         </w:rPr>
         <w:t>El manager lista sus solicitudes</w:t>
@@ -204,34 +223,30 @@
     </w:p>
     <w:p>
       <w:pPr>
-        <w:pStyle w:val="PlainText"/>
-        <w:rPr>
-          <w:rFonts w:ascii="Courier New" w:hAnsi="Courier New" w:cs="Courier New"/>
-          <w:sz w:val="28"/>
-        </w:rPr>
-      </w:pPr>
-      <w:r>
-        <w:rPr>
-          <w:rFonts w:cs="Courier New" w:ascii="Courier New" w:hAnsi="Courier New"/>
-          <w:sz w:val="28"/>
-        </w:rPr>
-      </w:r>
-    </w:p>
-    <w:p>
-      <w:pPr>
-        <w:pStyle w:val="PlainText"/>
-        <w:rPr>
-          <w:rFonts w:ascii="Courier New" w:hAnsi="Courier New" w:cs="Courier New"/>
-          <w:sz w:val="28"/>
-        </w:rPr>
-      </w:pPr>
-      <w:r>
-        <w:rPr/>
+        <w:pStyle w:val="Textosinformato"/>
+        <w:rPr>
+          <w:rFonts w:ascii="Courier New" w:hAnsi="Courier New" w:cs="Courier New"/>
+          <w:sz w:val="28"/>
+        </w:rPr>
+      </w:pPr>
+    </w:p>
+    <w:p>
+      <w:pPr>
+        <w:pStyle w:val="Textosinformato"/>
+        <w:rPr>
+          <w:rFonts w:ascii="Courier New" w:hAnsi="Courier New" w:cs="Courier New"/>
+          <w:sz w:val="28"/>
+        </w:rPr>
+      </w:pPr>
+      <w:r>
+        <w:rPr>
+          <w:noProof/>
+        </w:rPr>
         <w:drawing>
           <wp:inline distT="0" distB="0" distL="0" distR="635">
             <wp:extent cx="5390515" cy="2498725"/>
             <wp:effectExtent l="0" t="0" r="0" b="0"/>
-            <wp:docPr id="3" name="Imagen 3" descr=""/>
+            <wp:docPr id="3" name="Imagen 3"/>
             <wp:cNvGraphicFramePr>
               <a:graphicFrameLocks xmlns:a="http://schemas.openxmlformats.org/drawingml/2006/main" noChangeAspect="1"/>
             </wp:cNvGraphicFramePr>
@@ -239,13 +254,13 @@
               <a:graphicData uri="http://schemas.openxmlformats.org/drawingml/2006/picture">
                 <pic:pic xmlns:pic="http://schemas.openxmlformats.org/drawingml/2006/picture">
                   <pic:nvPicPr>
-                    <pic:cNvPr id="3" name="Imagen 3" descr=""/>
+                    <pic:cNvPr id="3" name="Imagen 3"/>
                     <pic:cNvPicPr>
                       <a:picLocks noChangeAspect="1" noChangeArrowheads="1"/>
                     </pic:cNvPicPr>
                   </pic:nvPicPr>
                   <pic:blipFill>
-                    <a:blip r:embed="rId4"/>
+                    <a:blip r:embed="rId6"/>
                     <a:stretch>
                       <a:fillRect/>
                     </a:stretch>
@@ -266,64 +281,53 @@
         </w:drawing>
       </w:r>
     </w:p>
-    <w:p>
-      <w:pPr>
-        <w:pStyle w:val="Normal"/>
-        <w:rPr/>
-      </w:pPr>
-      <w:r>
-        <w:rPr/>
-      </w:r>
-    </w:p>
-    <w:p>
-      <w:pPr>
-        <w:pStyle w:val="Normal"/>
-        <w:rPr/>
-      </w:pPr>
-      <w:r>
-        <w:rPr/>
-      </w:r>
-    </w:p>
-    <w:p>
-      <w:pPr>
-        <w:pStyle w:val="Normal"/>
-        <w:rPr/>
-      </w:pPr>
-      <w:r>
-        <w:rPr/>
-      </w:r>
-    </w:p>
-    <w:p>
-      <w:pPr>
-        <w:pStyle w:val="Normal"/>
-        <w:rPr/>
-      </w:pPr>
-      <w:r>
-        <w:rPr/>
-      </w:r>
-    </w:p>
-    <w:p>
-      <w:pPr>
-        <w:pStyle w:val="Normal"/>
-        <w:rPr/>
-      </w:pPr>
-      <w:r>
-        <w:rPr/>
-        <w:t>El manager1 cambia el estado de ambas trips, una la pone a rejected y otra a due.</w:t>
-      </w:r>
-    </w:p>
-    <w:p>
-      <w:pPr>
-        <w:pStyle w:val="Normal"/>
-        <w:rPr/>
-      </w:pPr>
-      <w:r>
-        <w:rPr/>
+    <w:p/>
+    <w:p/>
+    <w:p/>
+    <w:p/>
+    <w:p>
+      <w:r>
+        <w:lastRenderedPageBreak/>
+        <w:t xml:space="preserve">El manager1 cambia el </w:t>
+      </w:r>
+      <w:r>
+        <w:t xml:space="preserve">estado de ambas </w:t>
+      </w:r>
+      <w:proofErr w:type="spellStart"/>
+      <w:r>
+        <w:t>trips</w:t>
+      </w:r>
+      <w:proofErr w:type="spellEnd"/>
+      <w:r>
+        <w:t xml:space="preserve">, una la pone a </w:t>
+      </w:r>
+      <w:proofErr w:type="spellStart"/>
+      <w:r>
+        <w:t>rejected</w:t>
+      </w:r>
+      <w:proofErr w:type="spellEnd"/>
+      <w:r>
+        <w:t xml:space="preserve"> y otra a </w:t>
+      </w:r>
+      <w:proofErr w:type="spellStart"/>
+      <w:r>
+        <w:t>due</w:t>
+      </w:r>
+      <w:proofErr w:type="spellEnd"/>
+      <w:r>
+        <w:t>.</w:t>
+      </w:r>
+    </w:p>
+    <w:p>
+      <w:r>
+        <w:rPr>
+          <w:noProof/>
+        </w:rPr>
         <w:drawing>
           <wp:inline distT="0" distB="8890" distL="0" distR="8890">
             <wp:extent cx="5401310" cy="2200910"/>
             <wp:effectExtent l="0" t="0" r="0" b="0"/>
-            <wp:docPr id="4" name="Imagen 4" descr=""/>
+            <wp:docPr id="4" name="Imagen 4"/>
             <wp:cNvGraphicFramePr>
               <a:graphicFrameLocks xmlns:a="http://schemas.openxmlformats.org/drawingml/2006/main" noChangeAspect="1"/>
             </wp:cNvGraphicFramePr>
@@ -331,13 +335,13 @@
               <a:graphicData uri="http://schemas.openxmlformats.org/drawingml/2006/picture">
                 <pic:pic xmlns:pic="http://schemas.openxmlformats.org/drawingml/2006/picture">
                   <pic:nvPicPr>
-                    <pic:cNvPr id="4" name="Imagen 4" descr=""/>
+                    <pic:cNvPr id="4" name="Imagen 4"/>
                     <pic:cNvPicPr>
                       <a:picLocks noChangeAspect="1" noChangeArrowheads="1"/>
                     </pic:cNvPicPr>
                   </pic:nvPicPr>
                   <pic:blipFill>
-                    <a:blip r:embed="rId5"/>
+                    <a:blip r:embed="rId7"/>
                     <a:stretch>
                       <a:fillRect/>
                     </a:stretch>
@@ -359,61 +363,114 @@
       </w:r>
     </w:p>
     <w:p>
-      <w:pPr>
-        <w:pStyle w:val="Normal"/>
-        <w:rPr/>
-      </w:pPr>
-      <w:r>
-        <w:rPr/>
-      </w:r>
-    </w:p>
-    <w:p>
-      <w:pPr>
-        <w:pStyle w:val="Normal"/>
-        <w:rPr>
-          <w:rFonts w:ascii="Courier New" w:hAnsi="Courier New" w:cs="Courier New"/>
-          <w:highlight w:val="yellow"/>
-        </w:rPr>
-      </w:pPr>
-      <w:r>
-        <w:rPr>
-          <w:rFonts w:cs="Courier New" w:ascii="Courier New" w:hAnsi="Courier New"/>
-          <w:highlight w:val="yellow"/>
-        </w:rPr>
-        <w:t>el administrador no es el encargada de asociar los textos legales a los trips, son los managers cuando crean sus trips los que lo hacen;</w:t>
-      </w:r>
-    </w:p>
-    <w:p>
-      <w:pPr>
-        <w:pStyle w:val="Normal"/>
-        <w:rPr/>
-      </w:pPr>
-      <w:r>
-        <w:rPr/>
-      </w:r>
-    </w:p>
-    <w:p>
-      <w:pPr>
-        <w:pStyle w:val="Normal"/>
-        <w:rPr/>
-      </w:pPr>
-      <w:r>
-        <w:rPr/>
-        <w:t xml:space="preserve">Esto se hace en el administrador porque en el seguimiento en ningún momento se nos dijo que fuese el manager quien asociara el texto legal. </w:t>
-      </w:r>
-    </w:p>
-    <w:p>
-      <w:pPr>
-        <w:pStyle w:val="Normal"/>
-        <w:rPr/>
-      </w:pPr>
-      <w:r>
-        <w:rPr/>
-      </w:r>
-    </w:p>
-    <w:p>
-      <w:pPr>
-        <w:pStyle w:val="Normal"/>
+      <w:r>
+        <w:t>NOTA: Al introducir una tarjeta de crédito caducada la solicitud queda en “</w:t>
+      </w:r>
+      <w:proofErr w:type="spellStart"/>
+      <w:r>
+        <w:t>rejeted</w:t>
+      </w:r>
+      <w:proofErr w:type="spellEnd"/>
+      <w:r>
+        <w:t>” automáticamente indicando el motivo en “</w:t>
+      </w:r>
+      <w:proofErr w:type="spellStart"/>
+      <w:r>
+        <w:t>reasonWhy</w:t>
+      </w:r>
+      <w:proofErr w:type="spellEnd"/>
+      <w:r>
+        <w:t xml:space="preserve">”. Este sistema lo valido nuestro cliente Rafael </w:t>
+      </w:r>
+      <w:proofErr w:type="spellStart"/>
+      <w:r>
+        <w:t>C</w:t>
+      </w:r>
+      <w:bookmarkStart w:id="0" w:name="_GoBack"/>
+      <w:bookmarkEnd w:id="0"/>
+      <w:r>
+        <w:t>orchuelo</w:t>
+      </w:r>
+      <w:proofErr w:type="spellEnd"/>
+      <w:r>
+        <w:t xml:space="preserve"> en una de las revisiones.</w:t>
+      </w:r>
+    </w:p>
+    <w:p>
+      <w:pPr>
+        <w:rPr>
+          <w:rFonts w:ascii="Courier New" w:hAnsi="Courier New" w:cs="Courier New"/>
+          <w:highlight w:val="yellow"/>
+        </w:rPr>
+      </w:pPr>
+      <w:r>
+        <w:rPr>
+          <w:rFonts w:ascii="Courier New" w:hAnsi="Courier New" w:cs="Courier New"/>
+          <w:highlight w:val="yellow"/>
+        </w:rPr>
+        <w:t xml:space="preserve">el administrador no es </w:t>
+      </w:r>
+      <w:proofErr w:type="gramStart"/>
+      <w:r>
+        <w:rPr>
+          <w:rFonts w:ascii="Courier New" w:hAnsi="Courier New" w:cs="Courier New"/>
+          <w:highlight w:val="yellow"/>
+        </w:rPr>
+        <w:t>el encargada</w:t>
+      </w:r>
+      <w:proofErr w:type="gramEnd"/>
+      <w:r>
+        <w:rPr>
+          <w:rFonts w:ascii="Courier New" w:hAnsi="Courier New" w:cs="Courier New"/>
+          <w:highlight w:val="yellow"/>
+        </w:rPr>
+        <w:t xml:space="preserve"> de asociar los textos legales a los </w:t>
+      </w:r>
+      <w:proofErr w:type="spellStart"/>
+      <w:r>
+        <w:rPr>
+          <w:rFonts w:ascii="Courier New" w:hAnsi="Courier New" w:cs="Courier New"/>
+          <w:highlight w:val="yellow"/>
+        </w:rPr>
+        <w:t>trips</w:t>
+      </w:r>
+      <w:proofErr w:type="spellEnd"/>
+      <w:r>
+        <w:rPr>
+          <w:rFonts w:ascii="Courier New" w:hAnsi="Courier New" w:cs="Courier New"/>
+          <w:highlight w:val="yellow"/>
+        </w:rPr>
+        <w:t xml:space="preserve">, son los managers cuando crean sus </w:t>
+      </w:r>
+      <w:proofErr w:type="spellStart"/>
+      <w:r>
+        <w:rPr>
+          <w:rFonts w:ascii="Courier New" w:hAnsi="Courier New" w:cs="Courier New"/>
+          <w:highlight w:val="yellow"/>
+        </w:rPr>
+        <w:t>trips</w:t>
+      </w:r>
+      <w:proofErr w:type="spellEnd"/>
+      <w:r>
+        <w:rPr>
+          <w:rFonts w:ascii="Courier New" w:hAnsi="Courier New" w:cs="Courier New"/>
+          <w:highlight w:val="yellow"/>
+        </w:rPr>
+        <w:t xml:space="preserve"> los que lo hacen;</w:t>
+      </w:r>
+    </w:p>
+    <w:p/>
+    <w:p>
+      <w:r>
+        <w:t>Esto se hace en el administrador porque en el seguimien</w:t>
+      </w:r>
+      <w:r>
+        <w:t xml:space="preserve">to en ningún momento se nos dijo que fuese el manager quien asociara el texto legal. </w:t>
+      </w:r>
+    </w:p>
+    <w:p/>
+    <w:p>
+      <w:pPr>
         <w:rPr>
           <w:sz w:val="26"/>
           <w:szCs w:val="26"/>
@@ -426,89 +483,116 @@
           <w:szCs w:val="26"/>
           <w:highlight w:val="yellow"/>
         </w:rPr>
-        <w:t>en display curriculum se ven los profiles pero no se ve nombre completo, foto, email, tlf, enlace linked in, que son los datos que se piden en el formulario;</w:t>
-      </w:r>
-    </w:p>
-    <w:p>
-      <w:pPr>
-        <w:pStyle w:val="Normal"/>
+        <w:t xml:space="preserve">en display </w:t>
+      </w:r>
+      <w:proofErr w:type="spellStart"/>
+      <w:r>
         <w:rPr>
           <w:sz w:val="26"/>
           <w:szCs w:val="26"/>
           <w:highlight w:val="yellow"/>
         </w:rPr>
-      </w:pPr>
+        <w:t>curriculum</w:t>
+      </w:r>
+      <w:proofErr w:type="spellEnd"/>
       <w:r>
         <w:rPr>
           <w:sz w:val="26"/>
           <w:szCs w:val="26"/>
           <w:highlight w:val="yellow"/>
         </w:rPr>
-      </w:r>
-    </w:p>
-    <w:p>
-      <w:pPr>
-        <w:pStyle w:val="Normal"/>
-        <w:rPr>
-          <w:sz w:val="22"/>
-          <w:szCs w:val="22"/>
+        <w:t xml:space="preserve"> se ven los </w:t>
+      </w:r>
+      <w:proofErr w:type="spellStart"/>
+      <w:proofErr w:type="gramStart"/>
+      <w:r>
+        <w:rPr>
+          <w:sz w:val="26"/>
+          <w:szCs w:val="26"/>
+          <w:highlight w:val="yellow"/>
+        </w:rPr>
+        <w:t>profiles</w:t>
+      </w:r>
+      <w:proofErr w:type="spellEnd"/>
+      <w:proofErr w:type="gramEnd"/>
+      <w:r>
+        <w:rPr>
+          <w:sz w:val="26"/>
+          <w:szCs w:val="26"/>
+          <w:highlight w:val="yellow"/>
+        </w:rPr>
+        <w:t xml:space="preserve"> pero no se ve nombre completo, foto, email, </w:t>
+      </w:r>
+      <w:proofErr w:type="spellStart"/>
+      <w:r>
+        <w:rPr>
+          <w:sz w:val="26"/>
+          <w:szCs w:val="26"/>
+          <w:highlight w:val="yellow"/>
+        </w:rPr>
+        <w:t>tlf</w:t>
+      </w:r>
+      <w:proofErr w:type="spellEnd"/>
+      <w:r>
+        <w:rPr>
+          <w:sz w:val="26"/>
+          <w:szCs w:val="26"/>
+          <w:highlight w:val="yellow"/>
+        </w:rPr>
+        <w:t xml:space="preserve">, enlace </w:t>
+      </w:r>
+      <w:proofErr w:type="spellStart"/>
+      <w:r>
+        <w:rPr>
+          <w:sz w:val="26"/>
+          <w:szCs w:val="26"/>
+          <w:highlight w:val="yellow"/>
+        </w:rPr>
+        <w:t>linked</w:t>
+      </w:r>
+      <w:proofErr w:type="spellEnd"/>
+      <w:r>
+        <w:rPr>
+          <w:sz w:val="26"/>
+          <w:szCs w:val="26"/>
+          <w:highlight w:val="yellow"/>
+        </w:rPr>
+        <w:t xml:space="preserve"> in, que son los datos que se piden en el formulario;</w:t>
+      </w:r>
+    </w:p>
+    <w:p>
+      <w:pPr>
+        <w:rPr>
+          <w:sz w:val="26"/>
+          <w:szCs w:val="26"/>
+          <w:highlight w:val="yellow"/>
+        </w:rPr>
+      </w:pPr>
+    </w:p>
+    <w:p>
+      <w:pPr>
+        <w:rPr>
           <w:highlight w:val="white"/>
         </w:rPr>
       </w:pPr>
       <w:r>
         <w:rPr>
-          <w:sz w:val="22"/>
-          <w:szCs w:val="22"/>
+          <w:noProof/>
           <w:highlight w:val="white"/>
         </w:rPr>
-        <w:t>Este error, se nos ha puesto sin embargo aquí adjuntamos un pantallazo donde se ve una tabla con esos datos:</w:t>
-      </w:r>
-    </w:p>
-    <w:p>
-      <w:pPr>
-        <w:pStyle w:val="Normal"/>
-        <w:rPr>
-          <w:sz w:val="22"/>
-          <w:szCs w:val="22"/>
-          <w:highlight w:val="white"/>
-        </w:rPr>
-      </w:pPr>
-      <w:r>
-        <w:rPr>
-          <w:sz w:val="22"/>
-          <w:szCs w:val="22"/>
-          <w:highlight w:val="white"/>
-        </w:rPr>
-      </w:r>
-    </w:p>
-    <w:p>
-      <w:pPr>
-        <w:pStyle w:val="Normal"/>
-        <w:rPr>
-          <w:sz w:val="22"/>
-          <w:szCs w:val="22"/>
-          <w:highlight w:val="white"/>
-        </w:rPr>
-      </w:pPr>
-      <w:r>
-        <w:rPr>
-          <w:sz w:val="22"/>
-          <w:szCs w:val="22"/>
-          <w:highlight w:val="white"/>
-        </w:rPr>
         <w:drawing>
-          <wp:anchor behindDoc="0" distT="0" distB="101600" distL="0" distR="0" simplePos="0" locked="0" layoutInCell="1" allowOverlap="1" relativeHeight="6">
+          <wp:anchor distT="0" distB="101600" distL="0" distR="0" simplePos="0" relativeHeight="6" behindDoc="0" locked="0" layoutInCell="1" allowOverlap="1">
             <wp:simplePos x="0" y="0"/>
-            <wp:positionH relativeFrom="column">
-              <wp:align>center</wp:align>
+            <wp:positionH relativeFrom="margin">
+              <wp:align>right</wp:align>
             </wp:positionH>
             <wp:positionV relativeFrom="paragraph">
-              <wp:align>top</wp:align>
+              <wp:posOffset>535940</wp:posOffset>
             </wp:positionV>
             <wp:extent cx="5400040" cy="1014730"/>
             <wp:effectExtent l="0" t="0" r="0" b="0"/>
             <wp:wrapSquare wrapText="largest"/>
-            <wp:docPr id="5" name="Imagen5" descr=""/>
+            <wp:docPr id="5" name="Imagen5"/>
             <wp:cNvGraphicFramePr>
               <a:graphicFrameLocks xmlns:a="http://schemas.openxmlformats.org/drawingml/2006/main" noChangeAspect="1"/>
             </wp:cNvGraphicFramePr>
@@ -516,13 +600,13 @@
               <a:graphicData uri="http://schemas.openxmlformats.org/drawingml/2006/picture">
                 <pic:pic xmlns:pic="http://schemas.openxmlformats.org/drawingml/2006/picture">
                   <pic:nvPicPr>
-                    <pic:cNvPr id="5" name="Imagen5" descr=""/>
+                    <pic:cNvPr id="5" name="Imagen5"/>
                     <pic:cNvPicPr>
                       <a:picLocks noChangeAspect="1" noChangeArrowheads="1"/>
                     </pic:cNvPicPr>
                   </pic:nvPicPr>
                   <pic:blipFill>
-                    <a:blip r:embed="rId6"/>
+                    <a:blip r:embed="rId8"/>
                     <a:stretch>
                       <a:fillRect/>
                     </a:stretch>
@@ -542,26 +626,64 @@
           </wp:anchor>
         </w:drawing>
       </w:r>
+      <w:r>
+        <w:rPr>
+          <w:highlight w:val="white"/>
+        </w:rPr>
+        <w:t>Este error</w:t>
+      </w:r>
+      <w:r>
+        <w:rPr>
+          <w:highlight w:val="white"/>
+        </w:rPr>
+        <w:t>, se nos ha puesto sin embargo aquí adjuntamos un pantallazo donde se ve una tabla con esos datos:</w:t>
+      </w:r>
+    </w:p>
+    <w:p>
+      <w:pPr>
+        <w:rPr>
+          <w:highlight w:val="white"/>
+        </w:rPr>
+      </w:pPr>
+    </w:p>
+    <w:p>
+      <w:pPr>
+        <w:rPr>
+          <w:highlight w:val="white"/>
+        </w:rPr>
+      </w:pPr>
+    </w:p>
+    <w:p>
+      <w:pPr>
+        <w:rPr>
+          <w:highlight w:val="white"/>
+        </w:rPr>
+      </w:pPr>
+    </w:p>
+    <w:p>
+      <w:pPr>
+        <w:rPr>
+          <w:highlight w:val="white"/>
+        </w:rPr>
+      </w:pPr>
     </w:p>
     <w:sectPr>
-      <w:type w:val="nextPage"/>
       <w:pgSz w:w="11906" w:h="16838"/>
-      <w:pgMar w:left="1701" w:right="1701" w:header="0" w:top="1417" w:footer="0" w:bottom="1417" w:gutter="0"/>
-      <w:pgNumType w:fmt="decimal"/>
-      <w:formProt w:val="false"/>
-      <w:textDirection w:val="lrTb"/>
-      <w:docGrid w:type="default" w:linePitch="360" w:charSpace="4294965247"/>
+      <w:pgMar w:top="1417" w:right="1701" w:bottom="1417" w:left="1701" w:header="0" w:footer="0" w:gutter="0"/>
+      <w:cols w:space="720"/>
+      <w:formProt w:val="0"/>
+      <w:docGrid w:linePitch="360" w:charSpace="-2049"/>
     </w:sectPr>
   </w:body>
 </w:document>
 </file>
 
 <file path=word/styles.xml><?xml version="1.0" encoding="utf-8"?>
-<w:styles xmlns:w="http://schemas.openxmlformats.org/wordprocessingml/2006/main" xmlns:w14="http://schemas.microsoft.com/office/word/2010/wordml" xmlns:mc="http://schemas.openxmlformats.org/markup-compatibility/2006" mc:Ignorable="w14">
+<w:styles xmlns:mc="http://schemas.openxmlformats.org/markup-compatibility/2006" xmlns:r="http://schemas.openxmlformats.org/officeDocument/2006/relationships" xmlns:w="http://schemas.openxmlformats.org/wordprocessingml/2006/main" xmlns:w14="http://schemas.microsoft.com/office/word/2010/wordml" xmlns:w15="http://schemas.microsoft.com/office/word/2012/wordml" xmlns:w16cid="http://schemas.microsoft.com/office/word/2016/wordml/cid" xmlns:w16se="http://schemas.microsoft.com/office/word/2015/wordml/symex" mc:Ignorable="w14 w15 w16se w16cid">
   <w:docDefaults>
     <w:rPrDefault>
       <w:rPr>
-        <w:rFonts w:ascii="Calibri" w:hAnsi="Calibri" w:eastAsia="Calibri" w:cs="" w:asciiTheme="minorHAnsi" w:cstheme="minorBidi" w:eastAsiaTheme="minorHAnsi" w:hAnsiTheme="minorHAnsi"/>
+        <w:rFonts w:asciiTheme="minorHAnsi" w:eastAsiaTheme="minorHAnsi" w:hAnsiTheme="minorHAnsi" w:cstheme="minorBidi"/>
         <w:sz w:val="22"/>
         <w:szCs w:val="22"/>
         <w:lang w:val="es-ES" w:eastAsia="en-US" w:bidi="ar-SA"/>
@@ -569,21 +691,21 @@
     </w:rPrDefault>
     <w:pPrDefault>
       <w:pPr>
-        <w:spacing w:lineRule="auto" w:line="259"/>
+        <w:spacing w:line="259" w:lineRule="auto"/>
       </w:pPr>
     </w:pPrDefault>
   </w:docDefaults>
   <w:latentStyles w:defLockedState="0" w:defUIPriority="99" w:defSemiHidden="0" w:defUnhideWhenUsed="0" w:defQFormat="0" w:count="375">
     <w:lsdException w:name="Normal" w:uiPriority="0" w:qFormat="1"/>
     <w:lsdException w:name="heading 1" w:uiPriority="9" w:qFormat="1"/>
-    <w:lsdException w:name="heading 2" w:uiPriority="9" w:semiHidden="1" w:unhideWhenUsed="1" w:qFormat="1"/>
-    <w:lsdException w:name="heading 3" w:uiPriority="9" w:semiHidden="1" w:unhideWhenUsed="1" w:qFormat="1"/>
-    <w:lsdException w:name="heading 4" w:uiPriority="9" w:semiHidden="1" w:unhideWhenUsed="1" w:qFormat="1"/>
-    <w:lsdException w:name="heading 5" w:uiPriority="9" w:semiHidden="1" w:unhideWhenUsed="1" w:qFormat="1"/>
-    <w:lsdException w:name="heading 6" w:uiPriority="9" w:semiHidden="1" w:unhideWhenUsed="1" w:qFormat="1"/>
-    <w:lsdException w:name="heading 7" w:uiPriority="9" w:semiHidden="1" w:unhideWhenUsed="1" w:qFormat="1"/>
-    <w:lsdException w:name="heading 8" w:uiPriority="9" w:semiHidden="1" w:unhideWhenUsed="1" w:qFormat="1"/>
-    <w:lsdException w:name="heading 9" w:uiPriority="9" w:semiHidden="1" w:unhideWhenUsed="1" w:qFormat="1"/>
+    <w:lsdException w:name="heading 2" w:semiHidden="1" w:uiPriority="9" w:unhideWhenUsed="1" w:qFormat="1"/>
+    <w:lsdException w:name="heading 3" w:semiHidden="1" w:uiPriority="9" w:unhideWhenUsed="1" w:qFormat="1"/>
+    <w:lsdException w:name="heading 4" w:semiHidden="1" w:uiPriority="9" w:unhideWhenUsed="1" w:qFormat="1"/>
+    <w:lsdException w:name="heading 5" w:semiHidden="1" w:uiPriority="9" w:unhideWhenUsed="1" w:qFormat="1"/>
+    <w:lsdException w:name="heading 6" w:semiHidden="1" w:uiPriority="9" w:unhideWhenUsed="1" w:qFormat="1"/>
+    <w:lsdException w:name="heading 7" w:semiHidden="1" w:uiPriority="9" w:unhideWhenUsed="1" w:qFormat="1"/>
+    <w:lsdException w:name="heading 8" w:semiHidden="1" w:uiPriority="9" w:unhideWhenUsed="1" w:qFormat="1"/>
+    <w:lsdException w:name="heading 9" w:semiHidden="1" w:uiPriority="9" w:unhideWhenUsed="1" w:qFormat="1"/>
     <w:lsdException w:name="index 1" w:semiHidden="1" w:unhideWhenUsed="1"/>
     <w:lsdException w:name="index 2" w:semiHidden="1" w:unhideWhenUsed="1"/>
     <w:lsdException w:name="index 3" w:semiHidden="1" w:unhideWhenUsed="1"/>
@@ -593,22 +715,22 @@
     <w:lsdException w:name="index 7" w:semiHidden="1" w:unhideWhenUsed="1"/>
     <w:lsdException w:name="index 8" w:semiHidden="1" w:unhideWhenUsed="1"/>
     <w:lsdException w:name="index 9" w:semiHidden="1" w:unhideWhenUsed="1"/>
-    <w:lsdException w:name="toc 1" w:uiPriority="39" w:semiHidden="1" w:unhideWhenUsed="1"/>
-    <w:lsdException w:name="toc 2" w:uiPriority="39" w:semiHidden="1" w:unhideWhenUsed="1"/>
-    <w:lsdException w:name="toc 3" w:uiPriority="39" w:semiHidden="1" w:unhideWhenUsed="1"/>
-    <w:lsdException w:name="toc 4" w:uiPriority="39" w:semiHidden="1" w:unhideWhenUsed="1"/>
-    <w:lsdException w:name="toc 5" w:uiPriority="39" w:semiHidden="1" w:unhideWhenUsed="1"/>
-    <w:lsdException w:name="toc 6" w:uiPriority="39" w:semiHidden="1" w:unhideWhenUsed="1"/>
-    <w:lsdException w:name="toc 7" w:uiPriority="39" w:semiHidden="1" w:unhideWhenUsed="1"/>
-    <w:lsdException w:name="toc 8" w:uiPriority="39" w:semiHidden="1" w:unhideWhenUsed="1"/>
-    <w:lsdException w:name="toc 9" w:uiPriority="39" w:semiHidden="1" w:unhideWhenUsed="1"/>
+    <w:lsdException w:name="toc 1" w:semiHidden="1" w:uiPriority="39" w:unhideWhenUsed="1"/>
+    <w:lsdException w:name="toc 2" w:semiHidden="1" w:uiPriority="39" w:unhideWhenUsed="1"/>
+    <w:lsdException w:name="toc 3" w:semiHidden="1" w:uiPriority="39" w:unhideWhenUsed="1"/>
+    <w:lsdException w:name="toc 4" w:semiHidden="1" w:uiPriority="39" w:unhideWhenUsed="1"/>
+    <w:lsdException w:name="toc 5" w:semiHidden="1" w:uiPriority="39" w:unhideWhenUsed="1"/>
+    <w:lsdException w:name="toc 6" w:semiHidden="1" w:uiPriority="39" w:unhideWhenUsed="1"/>
+    <w:lsdException w:name="toc 7" w:semiHidden="1" w:uiPriority="39" w:unhideWhenUsed="1"/>
+    <w:lsdException w:name="toc 8" w:semiHidden="1" w:uiPriority="39" w:unhideWhenUsed="1"/>
+    <w:lsdException w:name="toc 9" w:semiHidden="1" w:uiPriority="39" w:unhideWhenUsed="1"/>
     <w:lsdException w:name="Normal Indent" w:semiHidden="1" w:unhideWhenUsed="1"/>
     <w:lsdException w:name="footnote text" w:semiHidden="1" w:unhideWhenUsed="1"/>
     <w:lsdException w:name="annotation text" w:semiHidden="1" w:unhideWhenUsed="1"/>
     <w:lsdException w:name="header" w:semiHidden="1" w:unhideWhenUsed="1"/>
     <w:lsdException w:name="footer" w:semiHidden="1" w:unhideWhenUsed="1"/>
     <w:lsdException w:name="index heading" w:semiHidden="1" w:unhideWhenUsed="1"/>
-    <w:lsdException w:name="caption" w:uiPriority="35" w:semiHidden="1" w:unhideWhenUsed="1" w:qFormat="1"/>
+    <w:lsdException w:name="caption" w:semiHidden="1" w:uiPriority="35" w:unhideWhenUsed="1" w:qFormat="1"/>
     <w:lsdException w:name="table of figures" w:semiHidden="1" w:unhideWhenUsed="1"/>
     <w:lsdException w:name="envelope address" w:semiHidden="1" w:unhideWhenUsed="1"/>
     <w:lsdException w:name="envelope return" w:semiHidden="1" w:unhideWhenUsed="1"/>
@@ -639,7 +761,7 @@
     <w:lsdException w:name="Title" w:uiPriority="10" w:qFormat="1"/>
     <w:lsdException w:name="Closing" w:semiHidden="1" w:unhideWhenUsed="1"/>
     <w:lsdException w:name="Signature" w:semiHidden="1" w:unhideWhenUsed="1"/>
-    <w:lsdException w:name="Default Paragraph Font" w:uiPriority="1" w:semiHidden="1" w:unhideWhenUsed="1"/>
+    <w:lsdException w:name="Default Paragraph Font" w:semiHidden="1" w:uiPriority="1" w:unhideWhenUsed="1"/>
     <w:lsdException w:name="Body Text" w:semiHidden="1" w:unhideWhenUsed="1"/>
     <w:lsdException w:name="Body Text Indent" w:semiHidden="1" w:unhideWhenUsed="1"/>
     <w:lsdException w:name="List Continue" w:semiHidden="1" w:unhideWhenUsed="1"/>
@@ -839,8 +961,8 @@
     <w:lsdException w:name="Subtle Reference" w:uiPriority="31" w:qFormat="1"/>
     <w:lsdException w:name="Intense Reference" w:uiPriority="32" w:qFormat="1"/>
     <w:lsdException w:name="Book Title" w:uiPriority="33" w:qFormat="1"/>
-    <w:lsdException w:name="Bibliography" w:uiPriority="37" w:semiHidden="1" w:unhideWhenUsed="1"/>
-    <w:lsdException w:name="TOC Heading" w:uiPriority="39" w:semiHidden="1" w:unhideWhenUsed="1" w:qFormat="1"/>
+    <w:lsdException w:name="Bibliography" w:semiHidden="1" w:uiPriority="37" w:unhideWhenUsed="1"/>
+    <w:lsdException w:name="TOC Heading" w:semiHidden="1" w:uiPriority="39" w:unhideWhenUsed="1" w:qFormat="1"/>
     <w:lsdException w:name="Plain Table 1" w:uiPriority="41"/>
     <w:lsdException w:name="Plain Table 2" w:uiPriority="42"/>
     <w:lsdException w:name="Plain Table 3" w:uiPriority="43"/>
@@ -950,116 +1072,16 @@
     <w:lsdException w:name="Hashtag" w:semiHidden="1" w:unhideWhenUsed="1"/>
     <w:lsdException w:name="Unresolved Mention" w:semiHidden="1" w:unhideWhenUsed="1"/>
   </w:latentStyles>
-  <w:style w:type="paragraph" w:styleId="Normal" w:default="1">
+  <w:style w:type="paragraph" w:default="1" w:styleId="Normal">
     <w:name w:val="Normal"/>
     <w:qFormat/>
     <w:pPr>
-      <w:widowControl/>
-      <w:bidi w:val="0"/>
-      <w:spacing w:lineRule="auto" w:line="259" w:before="0" w:after="160"/>
-      <w:jc w:val="left"/>
+      <w:spacing w:after="160"/>
     </w:pPr>
-    <w:rPr>
-      <w:rFonts w:ascii="Calibri" w:hAnsi="Calibri" w:eastAsia="Calibri" w:cs="" w:asciiTheme="minorHAnsi" w:cstheme="minorBidi" w:eastAsiaTheme="minorHAnsi" w:hAnsiTheme="minorHAnsi"/>
-      <w:color w:val="auto"/>
-      <w:sz w:val="22"/>
-      <w:szCs w:val="22"/>
-      <w:lang w:val="es-ES" w:eastAsia="en-US" w:bidi="ar-SA"/>
-    </w:rPr>
   </w:style>
-  <w:style w:type="character" w:styleId="DefaultParagraphFont" w:default="1">
+  <w:style w:type="character" w:default="1" w:styleId="Fuentedeprrafopredeter">
     <w:name w:val="Default Paragraph Font"/>
     <w:uiPriority w:val="1"/>
-    <w:semiHidden/>
-    <w:unhideWhenUsed/>
-    <w:qFormat/>
-    <w:rPr/>
-  </w:style>
-  <w:style w:type="character" w:styleId="TextosinformatoCar" w:customStyle="1">
-    <w:name w:val="Texto sin formato Car"/>
-    <w:basedOn w:val="DefaultParagraphFont"/>
-    <w:link w:val="Textosinformato"/>
-    <w:uiPriority w:val="99"/>
-    <w:qFormat/>
-    <w:rsid w:val="00832fb7"/>
-    <w:rPr>
-      <w:rFonts w:ascii="Consolas" w:hAnsi="Consolas"/>
-      <w:sz w:val="21"/>
-      <w:szCs w:val="21"/>
-    </w:rPr>
-  </w:style>
-  <w:style w:type="paragraph" w:styleId="Encabezado">
-    <w:name w:val="Encabezado"/>
-    <w:basedOn w:val="Normal"/>
-    <w:next w:val="Cuerpodetexto"/>
-    <w:qFormat/>
-    <w:pPr>
-      <w:keepNext/>
-      <w:spacing w:before="240" w:after="120"/>
-    </w:pPr>
-    <w:rPr>
-      <w:rFonts w:ascii="Liberation Sans" w:hAnsi="Liberation Sans" w:eastAsia="Arial Unicode MS" w:cs="Arial Unicode MS"/>
-      <w:sz w:val="28"/>
-      <w:szCs w:val="28"/>
-    </w:rPr>
-  </w:style>
-  <w:style w:type="paragraph" w:styleId="Cuerpodetexto">
-    <w:name w:val="Cuerpo de texto"/>
-    <w:basedOn w:val="Normal"/>
-    <w:pPr>
-      <w:spacing w:lineRule="auto" w:line="288" w:before="0" w:after="140"/>
-    </w:pPr>
-    <w:rPr/>
-  </w:style>
-  <w:style w:type="paragraph" w:styleId="Lista">
-    <w:name w:val="Lista"/>
-    <w:basedOn w:val="Cuerpodetexto"/>
-    <w:pPr/>
-    <w:rPr/>
-  </w:style>
-  <w:style w:type="paragraph" w:styleId="Leyenda">
-    <w:name w:val="Leyenda"/>
-    <w:basedOn w:val="Normal"/>
-    <w:pPr>
-      <w:suppressLineNumbers/>
-      <w:spacing w:before="120" w:after="120"/>
-    </w:pPr>
-    <w:rPr>
-      <w:i/>
-      <w:iCs/>
-      <w:sz w:val="24"/>
-      <w:szCs w:val="24"/>
-    </w:rPr>
-  </w:style>
-  <w:style w:type="paragraph" w:styleId="Ndice">
-    <w:name w:val="Índice"/>
-    <w:basedOn w:val="Normal"/>
-    <w:qFormat/>
-    <w:pPr>
-      <w:suppressLineNumbers/>
-    </w:pPr>
-    <w:rPr/>
-  </w:style>
-  <w:style w:type="paragraph" w:styleId="PlainText">
-    <w:name w:val="Plain Text"/>
-    <w:basedOn w:val="Normal"/>
-    <w:link w:val="TextosinformatoCar"/>
-    <w:uiPriority w:val="99"/>
-    <w:unhideWhenUsed/>
-    <w:qFormat/>
-    <w:rsid w:val="00832fb7"/>
-    <w:pPr>
-      <w:spacing w:lineRule="auto" w:line="240" w:before="0" w:after="0"/>
-    </w:pPr>
-    <w:rPr>
-      <w:rFonts w:ascii="Consolas" w:hAnsi="Consolas"/>
-      <w:sz w:val="21"/>
-      <w:szCs w:val="21"/>
-    </w:rPr>
-  </w:style>
-  <w:style w:type="numbering" w:styleId="NoList" w:default="1">
-    <w:name w:val="No List"/>
-    <w:uiPriority w:val="99"/>
     <w:semiHidden/>
     <w:unhideWhenUsed/>
   </w:style>
@@ -1077,6 +1099,90 @@
         <w:right w:w="108" w:type="dxa"/>
       </w:tblCellMar>
     </w:tblPr>
+  </w:style>
+  <w:style w:type="numbering" w:default="1" w:styleId="Sinlista">
+    <w:name w:val="No List"/>
+    <w:uiPriority w:val="99"/>
+    <w:semiHidden/>
+    <w:unhideWhenUsed/>
+  </w:style>
+  <w:style w:type="character" w:customStyle="1" w:styleId="TextosinformatoCar">
+    <w:name w:val="Texto sin formato Car"/>
+    <w:basedOn w:val="Fuentedeprrafopredeter"/>
+    <w:link w:val="Textosinformato"/>
+    <w:uiPriority w:val="99"/>
+    <w:qFormat/>
+    <w:rsid w:val="00832FB7"/>
+    <w:rPr>
+      <w:rFonts w:ascii="Consolas" w:hAnsi="Consolas"/>
+      <w:sz w:val="21"/>
+      <w:szCs w:val="21"/>
+    </w:rPr>
+  </w:style>
+  <w:style w:type="paragraph" w:styleId="Encabezado">
+    <w:name w:val="header"/>
+    <w:basedOn w:val="Normal"/>
+    <w:next w:val="Cuerpodetexto"/>
+    <w:qFormat/>
+    <w:pPr>
+      <w:keepNext/>
+      <w:spacing w:before="240" w:after="120"/>
+    </w:pPr>
+    <w:rPr>
+      <w:rFonts w:ascii="Liberation Sans" w:eastAsia="Arial Unicode MS" w:hAnsi="Liberation Sans" w:cs="Arial Unicode MS"/>
+      <w:sz w:val="28"/>
+      <w:szCs w:val="28"/>
+    </w:rPr>
+  </w:style>
+  <w:style w:type="paragraph" w:customStyle="1" w:styleId="Cuerpodetexto">
+    <w:name w:val="Cuerpo de texto"/>
+    <w:basedOn w:val="Normal"/>
+    <w:pPr>
+      <w:spacing w:after="140" w:line="288" w:lineRule="auto"/>
+    </w:pPr>
+  </w:style>
+  <w:style w:type="paragraph" w:styleId="Lista">
+    <w:name w:val="List"/>
+    <w:basedOn w:val="Cuerpodetexto"/>
+  </w:style>
+  <w:style w:type="paragraph" w:customStyle="1" w:styleId="Leyenda">
+    <w:name w:val="Leyenda"/>
+    <w:basedOn w:val="Normal"/>
+    <w:pPr>
+      <w:suppressLineNumbers/>
+      <w:spacing w:before="120" w:after="120"/>
+    </w:pPr>
+    <w:rPr>
+      <w:i/>
+      <w:iCs/>
+      <w:sz w:val="24"/>
+      <w:szCs w:val="24"/>
+    </w:rPr>
+  </w:style>
+  <w:style w:type="paragraph" w:customStyle="1" w:styleId="ndice">
+    <w:name w:val="Índice"/>
+    <w:basedOn w:val="Normal"/>
+    <w:qFormat/>
+    <w:pPr>
+      <w:suppressLineNumbers/>
+    </w:pPr>
+  </w:style>
+  <w:style w:type="paragraph" w:styleId="Textosinformato">
+    <w:name w:val="Plain Text"/>
+    <w:basedOn w:val="Normal"/>
+    <w:link w:val="TextosinformatoCar"/>
+    <w:uiPriority w:val="99"/>
+    <w:unhideWhenUsed/>
+    <w:qFormat/>
+    <w:rsid w:val="00832FB7"/>
+    <w:pPr>
+      <w:spacing w:after="0" w:line="240" w:lineRule="auto"/>
+    </w:pPr>
+    <w:rPr>
+      <w:rFonts w:ascii="Consolas" w:hAnsi="Consolas"/>
+      <w:sz w:val="21"/>
+      <w:szCs w:val="21"/>
+    </w:rPr>
   </w:style>
 </w:styles>
 </file>

</xml_diff>